<commit_message>
few more updates before submitting. FIXED TYPO IN FIG3
</commit_message>
<xml_diff>
--- a/eLife_transparent_reporting.docx
+++ b/eLife_transparent_reporting.docx
@@ -59,8 +59,6 @@
         <w:spacing w:after="0" w:line="259" w:lineRule="auto"/>
         <w:ind w:left="0" w:firstLine="0"/>
       </w:pPr>
-      <w:proofErr w:type="spellStart"/>
-      <w:proofErr w:type="gramStart"/>
       <w:r>
         <w:rPr>
           <w:b/>
@@ -69,8 +67,6 @@
         </w:rPr>
         <w:t>eLife’s</w:t>
       </w:r>
-      <w:proofErr w:type="spellEnd"/>
-      <w:proofErr w:type="gramEnd"/>
       <w:r>
         <w:rPr>
           <w:b/>
@@ -111,21 +107,12 @@
       <w:r>
         <w:t xml:space="preserve">), life science research (see the </w:t>
       </w:r>
-      <w:proofErr w:type="spellStart"/>
       <w:r>
         <w:rPr>
           <w:color w:val="0000FF"/>
           <w:u w:val="single" w:color="0000FF"/>
         </w:rPr>
-        <w:t>BioSharing</w:t>
-      </w:r>
-      <w:proofErr w:type="spellEnd"/>
-      <w:r>
-        <w:rPr>
-          <w:color w:val="0000FF"/>
-          <w:u w:val="single" w:color="0000FF"/>
-        </w:rPr>
-        <w:t xml:space="preserve"> Information</w:t>
+        <w:t>BioSharing Information</w:t>
       </w:r>
       <w:r>
         <w:rPr>
@@ -433,15 +420,7 @@
         <w:ind w:hanging="360"/>
       </w:pPr>
       <w:r>
-        <w:t xml:space="preserve">High-throughput sequence data should be uploaded before submission, with a private link for reviewers provided (these are available from both GEO and </w:t>
-      </w:r>
-      <w:proofErr w:type="spellStart"/>
-      <w:r>
-        <w:t>ArrayExpress</w:t>
-      </w:r>
-      <w:proofErr w:type="spellEnd"/>
-      <w:r>
-        <w:t xml:space="preserve">) </w:t>
+        <w:t xml:space="preserve">High-throughput sequence data should be uploaded before submission, with a private link for reviewers provided (these are available from both GEO and ArrayExpress) </w:t>
       </w:r>
     </w:p>
     <w:p>
@@ -568,25 +547,7 @@
               <w:rPr>
                 <w:sz w:val="24"/>
               </w:rPr>
-              <w:t>’ subsection of the Methods</w:t>
-            </w:r>
-            <w:r>
-              <w:rPr>
-                <w:sz w:val="24"/>
-              </w:rPr>
-              <w:t xml:space="preserve"> respectively</w:t>
-            </w:r>
-            <w:r>
-              <w:rPr>
-                <w:sz w:val="24"/>
-              </w:rPr>
-              <w:t>.</w:t>
-            </w:r>
-            <w:r>
-              <w:rPr>
-                <w:sz w:val="24"/>
-              </w:rPr>
-              <w:t xml:space="preserve">  </w:t>
+              <w:t xml:space="preserve">’ subsection of the Methods respectively.  </w:t>
             </w:r>
             <w:r>
               <w:rPr>
@@ -676,21 +637,12 @@
         <w:spacing w:after="51" w:line="251" w:lineRule="auto"/>
         <w:ind w:left="-5"/>
       </w:pPr>
-      <w:proofErr w:type="spellStart"/>
       <w:r>
         <w:rPr>
           <w:rFonts w:ascii="Arial" w:eastAsia="Arial" w:hAnsi="Arial" w:cs="Arial"/>
           <w:sz w:val="16"/>
         </w:rPr>
-        <w:t>eLife</w:t>
-      </w:r>
-      <w:proofErr w:type="spellEnd"/>
-      <w:r>
-        <w:rPr>
-          <w:rFonts w:ascii="Arial" w:eastAsia="Arial" w:hAnsi="Arial" w:cs="Arial"/>
-          <w:sz w:val="16"/>
-        </w:rPr>
-        <w:t xml:space="preserve"> Sciences Publications, Ltd is a limited liability non-profit non-stock corporation incorporated in the State of Delaware, USA, with company number 5030732, and is registered in the UK with company number FC030576 and </w:t>
+        <w:t xml:space="preserve">eLife Sciences Publications, Ltd is a limited liability non-profit non-stock corporation incorporated in the State of Delaware, USA, with company number 5030732, and is registered in the UK with company number FC030576 and </w:t>
       </w:r>
       <w:r>
         <w:rPr>
@@ -1081,12 +1033,14 @@
             <w:r>
               <w:t xml:space="preserve"> </w:t>
             </w:r>
-          </w:p>
-          <w:p>
-            <w:pPr>
-              <w:spacing w:after="0" w:line="259" w:lineRule="auto"/>
-              <w:ind w:left="0" w:firstLine="0"/>
-            </w:pPr>
+            <w:r>
+              <w:t>We provide a description of the short and long bivalent groups</w:t>
+            </w:r>
+            <w:bookmarkStart w:id="0" w:name="_GoBack"/>
+            <w:bookmarkEnd w:id="0"/>
+            <w:r>
+              <w:t xml:space="preserve"> in the Methods section.</w:t>
+            </w:r>
           </w:p>
         </w:tc>
       </w:tr>
@@ -1158,15 +1112,7 @@
         <w:ind w:hanging="360"/>
       </w:pPr>
       <w:r>
-        <w:t xml:space="preserve">Include code used for data analysis (e.g., R, </w:t>
-      </w:r>
-      <w:proofErr w:type="spellStart"/>
-      <w:r>
-        <w:t>MatLab</w:t>
-      </w:r>
-      <w:proofErr w:type="spellEnd"/>
-      <w:r>
-        <w:t xml:space="preserve">) </w:t>
+        <w:t xml:space="preserve">Include code used for data analysis (e.g., R, MatLab) </w:t>
       </w:r>
     </w:p>
     <w:p>
@@ -1192,8 +1138,6 @@
         </w:rPr>
         <w:t xml:space="preserve"> </w:t>
       </w:r>
-      <w:bookmarkStart w:id="0" w:name="_GoBack"/>
-      <w:bookmarkEnd w:id="0"/>
     </w:p>
     <w:p>
       <w:r>
@@ -1244,15 +1188,7 @@
               <w:t xml:space="preserve"> will be uploaded</w:t>
             </w:r>
             <w:r>
-              <w:t xml:space="preserve"> to a public </w:t>
-            </w:r>
-            <w:proofErr w:type="spellStart"/>
-            <w:r>
-              <w:t>github</w:t>
-            </w:r>
-            <w:proofErr w:type="spellEnd"/>
-            <w:r>
-              <w:t xml:space="preserve"> repository</w:t>
+              <w:t xml:space="preserve"> to a public github repository</w:t>
             </w:r>
             <w:r>
               <w:t xml:space="preserve"> with publication. </w:t>
@@ -1270,18 +1206,10 @@
               <w:t xml:space="preserve"> the NSF</w:t>
             </w:r>
             <w:r>
-              <w:t xml:space="preserve"> </w:t>
-            </w:r>
-            <w:proofErr w:type="spellStart"/>
-            <w:r>
-              <w:t>CyVer</w:t>
-            </w:r>
-            <w:r>
-              <w:t>se</w:t>
-            </w:r>
-            <w:proofErr w:type="spellEnd"/>
-            <w:r>
-              <w:t xml:space="preserve"> and can be shared on request</w:t>
+              <w:t xml:space="preserve"> CyVer</w:t>
+            </w:r>
+            <w:r>
+              <w:t>se and can be shared on request</w:t>
             </w:r>
             <w:r>
               <w:t>.</w:t>
@@ -1304,21 +1232,12 @@
         <w:spacing w:after="51" w:line="251" w:lineRule="auto"/>
         <w:ind w:left="-5"/>
       </w:pPr>
-      <w:proofErr w:type="spellStart"/>
       <w:r>
         <w:rPr>
           <w:rFonts w:ascii="Arial" w:eastAsia="Arial" w:hAnsi="Arial" w:cs="Arial"/>
           <w:sz w:val="16"/>
         </w:rPr>
-        <w:t>eLife</w:t>
-      </w:r>
-      <w:proofErr w:type="spellEnd"/>
-      <w:r>
-        <w:rPr>
-          <w:rFonts w:ascii="Arial" w:eastAsia="Arial" w:hAnsi="Arial" w:cs="Arial"/>
-          <w:sz w:val="16"/>
-        </w:rPr>
-        <w:t xml:space="preserve"> Sciences Publications, Ltd is a limited liability non-profit non-stock corporation incorporated in the State of Delaware, USA, with company number 5030732, and is registered in the UK with company number FC030576 and </w:t>
+        <w:t xml:space="preserve">eLife Sciences Publications, Ltd is a limited liability non-profit non-stock corporation incorporated in the State of Delaware, USA, with company number 5030732, and is registered in the UK with company number FC030576 and </w:t>
       </w:r>
       <w:r>
         <w:rPr>
@@ -2931,6 +2850,12 @@
     <w:semiHidden/>
     <w:unhideWhenUsed/>
   </w:style>
+  <w:style w:type="numbering" w:customStyle="1" w:styleId="ListNo4">
+    <w:name w:val="List No"/>
+    <w:uiPriority w:val="99"/>
+    <w:semiHidden/>
+    <w:unhideWhenUsed/>
+  </w:style>
   <w:style w:type="character" w:customStyle="1" w:styleId="Heading1Char">
     <w:name w:val="Heading 1 Char"/>
     <w:link w:val="Heading1"/>

</xml_diff>